<commit_message>
added some useful link and updated the codes in the final
</commit_message>
<xml_diff>
--- a/Useful links.docx
+++ b/Useful links.docx
@@ -525,8 +525,11 @@
           <w:numId w:val="1"/>
         </w:numPr>
         <w:rPr>
-          <w:sz w:val="28"/>
-          <w:szCs w:val="28"/>
+          <w:rStyle w:val="Hyperlink"/>
+          <w:color w:val="auto"/>
+          <w:sz w:val="28"/>
+          <w:szCs w:val="28"/>
+          <w:u w:val="none"/>
           <w:lang w:val="en-US"/>
         </w:rPr>
       </w:pPr>
@@ -544,6 +547,51 @@
             <w:rStyle w:val="Hyperlink"/>
           </w:rPr>
           <w:t>How to Scan I2C Address in Arduino - Arduino Project Hub</w:t>
+        </w:r>
+      </w:hyperlink>
+    </w:p>
+    <w:p>
+      <w:pPr>
+        <w:pStyle w:val="ListParagraph"/>
+        <w:numPr>
+          <w:ilvl w:val="0"/>
+          <w:numId w:val="1"/>
+        </w:numPr>
+        <w:rPr>
+          <w:color w:val="000000" w:themeColor="text1"/>
+          <w:sz w:val="36"/>
+          <w:szCs w:val="36"/>
+          <w:lang w:val="en-US"/>
+        </w:rPr>
+      </w:pPr>
+      <w:r>
+        <w:rPr>
+          <w:rStyle w:val="Hyperlink"/>
+          <w:color w:val="000000" w:themeColor="text1"/>
+          <w:sz w:val="28"/>
+          <w:szCs w:val="28"/>
+          <w:u w:val="none"/>
+          <w:lang w:val="en-US"/>
+        </w:rPr>
+        <w:t>Amount of food for pets</w:t>
+      </w:r>
+      <w:r>
+        <w:rPr>
+          <w:rStyle w:val="Hyperlink"/>
+          <w:color w:val="000000" w:themeColor="text1"/>
+          <w:sz w:val="28"/>
+          <w:szCs w:val="28"/>
+          <w:u w:val="none"/>
+          <w:lang w:val="en-US"/>
+        </w:rPr>
+        <w:t xml:space="preserve"> - </w:t>
+      </w:r>
+      <w:hyperlink r:id="rId18" w:history="1">
+        <w:r>
+          <w:rPr>
+            <w:rStyle w:val="Hyperlink"/>
+          </w:rPr>
+          <w:t>Complete Guide on Dog Feeding for All Life Stages - Paw Castle</w:t>
         </w:r>
       </w:hyperlink>
     </w:p>

</xml_diff>

<commit_message>
small research on the ultra sonic sensor. Findings: We can use one pin for the sensor
</commit_message>
<xml_diff>
--- a/Useful links.docx
+++ b/Useful links.docx
@@ -1,6 +1,6 @@
 
 <file path=word/document.xml><?xml version="1.0" encoding="utf-8"?>
-<w:document xmlns:wpc="http://schemas.microsoft.com/office/word/2010/wordprocessingCanvas" xmlns:cx="http://schemas.microsoft.com/office/drawing/2014/chartex" xmlns:cx1="http://schemas.microsoft.com/office/drawing/2015/9/8/chartex" xmlns:cx2="http://schemas.microsoft.com/office/drawing/2015/10/21/chartex" xmlns:cx3="http://schemas.microsoft.com/office/drawing/2016/5/9/chartex" xmlns:cx4="http://schemas.microsoft.com/office/drawing/2016/5/10/chartex" xmlns:cx5="http://schemas.microsoft.com/office/drawing/2016/5/11/chartex" xmlns:cx6="http://schemas.microsoft.com/office/drawing/2016/5/12/chartex" xmlns:cx7="http://schemas.microsoft.com/office/drawing/2016/5/13/chartex" xmlns:cx8="http://schemas.microsoft.com/office/drawing/2016/5/14/chartex" xmlns:mc="http://schemas.openxmlformats.org/markup-compatibility/2006" xmlns:aink="http://schemas.microsoft.com/office/drawing/2016/ink" xmlns:am3d="http://schemas.microsoft.com/office/drawing/2017/model3d" xmlns:o="urn:schemas-microsoft-com:office:office" xmlns:r="http://schemas.openxmlformats.org/officeDocument/2006/relationships" xmlns:m="http://schemas.openxmlformats.org/officeDocument/2006/math" xmlns:v="urn:schemas-microsoft-com:vml" xmlns:wp14="http://schemas.microsoft.com/office/word/2010/wordprocessingDrawing" xmlns:wp="http://schemas.openxmlformats.org/drawingml/2006/wordprocessingDrawing" xmlns:w10="urn:schemas-microsoft-com:office:word" xmlns:w="http://schemas.openxmlformats.org/wordprocessingml/2006/main" xmlns:w14="http://schemas.microsoft.com/office/word/2010/wordml" xmlns:w15="http://schemas.microsoft.com/office/word/2012/wordml" xmlns:w16cex="http://schemas.microsoft.com/office/word/2018/wordml/cex" xmlns:w16cid="http://schemas.microsoft.com/office/word/2016/wordml/cid" xmlns:w16="http://schemas.microsoft.com/office/word/2018/wordml" xmlns:w16sdtdh="http://schemas.microsoft.com/office/word/2020/wordml/sdtdatahash" xmlns:w16se="http://schemas.microsoft.com/office/word/2015/wordml/symex" xmlns:wpg="http://schemas.microsoft.com/office/word/2010/wordprocessingGroup" xmlns:wpi="http://schemas.microsoft.com/office/word/2010/wordprocessingInk" xmlns:wne="http://schemas.microsoft.com/office/word/2006/wordml" xmlns:wps="http://schemas.microsoft.com/office/word/2010/wordprocessingShape" mc:Ignorable="w14 w15 w16se w16cid w16 w16cex w16sdtdh wp14">
+<w:document xmlns:wpc="http://schemas.microsoft.com/office/word/2010/wordprocessingCanvas" xmlns:cx="http://schemas.microsoft.com/office/drawing/2014/chartex" xmlns:cx1="http://schemas.microsoft.com/office/drawing/2015/9/8/chartex" xmlns:cx2="http://schemas.microsoft.com/office/drawing/2015/10/21/chartex" xmlns:cx3="http://schemas.microsoft.com/office/drawing/2016/5/9/chartex" xmlns:cx4="http://schemas.microsoft.com/office/drawing/2016/5/10/chartex" xmlns:cx5="http://schemas.microsoft.com/office/drawing/2016/5/11/chartex" xmlns:cx6="http://schemas.microsoft.com/office/drawing/2016/5/12/chartex" xmlns:cx7="http://schemas.microsoft.com/office/drawing/2016/5/13/chartex" xmlns:cx8="http://schemas.microsoft.com/office/drawing/2016/5/14/chartex" xmlns:mc="http://schemas.openxmlformats.org/markup-compatibility/2006" xmlns:aink="http://schemas.microsoft.com/office/drawing/2016/ink" xmlns:am3d="http://schemas.microsoft.com/office/drawing/2017/model3d" xmlns:o="urn:schemas-microsoft-com:office:office" xmlns:r="http://schemas.openxmlformats.org/officeDocument/2006/relationships" xmlns:m="http://schemas.openxmlformats.org/officeDocument/2006/math" xmlns:v="urn:schemas-microsoft-com:vml" xmlns:wp14="http://schemas.microsoft.com/office/word/2010/wordprocessingDrawing" xmlns:wp="http://schemas.openxmlformats.org/drawingml/2006/wordprocessingDrawing" xmlns:w10="urn:schemas-microsoft-com:office:word" xmlns:w="http://schemas.openxmlformats.org/wordprocessingml/2006/main" xmlns:w14="http://schemas.microsoft.com/office/word/2010/wordml" xmlns:w15="http://schemas.microsoft.com/office/word/2012/wordml" xmlns:w16cex="http://schemas.microsoft.com/office/word/2018/wordml/cex" xmlns:w16cid="http://schemas.microsoft.com/office/word/2016/wordml/cid" xmlns:w16="http://schemas.microsoft.com/office/word/2018/wordml" xmlns:w16se="http://schemas.microsoft.com/office/word/2015/wordml/symex" xmlns:wpg="http://schemas.microsoft.com/office/word/2010/wordprocessingGroup" xmlns:wpi="http://schemas.microsoft.com/office/word/2010/wordprocessingInk" xmlns:wne="http://schemas.microsoft.com/office/word/2006/wordml" xmlns:wps="http://schemas.microsoft.com/office/word/2010/wordprocessingShape" mc:Ignorable="w14 w15 w16se w16cid w16 w16cex wp14">
   <w:body>
     <w:p>
       <w:pPr>
@@ -527,8 +527,8 @@
         <w:rPr>
           <w:rStyle w:val="Hyperlink"/>
           <w:color w:val="auto"/>
-          <w:sz w:val="28"/>
-          <w:szCs w:val="28"/>
+          <w:sz w:val="32"/>
+          <w:szCs w:val="32"/>
           <w:u w:val="none"/>
           <w:lang w:val="en-US"/>
         </w:rPr>
@@ -545,6 +545,8 @@
         <w:r>
           <w:rPr>
             <w:rStyle w:val="Hyperlink"/>
+            <w:sz w:val="24"/>
+            <w:szCs w:val="24"/>
           </w:rPr>
           <w:t>How to Scan I2C Address in Arduino - Arduino Project Hub</w:t>
         </w:r>
@@ -558,23 +560,14 @@
           <w:numId w:val="1"/>
         </w:numPr>
         <w:rPr>
-          <w:color w:val="000000" w:themeColor="text1"/>
-          <w:sz w:val="36"/>
-          <w:szCs w:val="36"/>
-          <w:lang w:val="en-US"/>
-        </w:rPr>
-      </w:pPr>
-      <w:r>
-        <w:rPr>
           <w:rStyle w:val="Hyperlink"/>
           <w:color w:val="000000" w:themeColor="text1"/>
-          <w:sz w:val="28"/>
-          <w:szCs w:val="28"/>
+          <w:sz w:val="40"/>
+          <w:szCs w:val="40"/>
           <w:u w:val="none"/>
           <w:lang w:val="en-US"/>
         </w:rPr>
-        <w:t>Amount of food for pets</w:t>
-      </w:r>
+      </w:pPr>
       <w:r>
         <w:rPr>
           <w:rStyle w:val="Hyperlink"/>
@@ -584,16 +577,72 @@
           <w:u w:val="none"/>
           <w:lang w:val="en-US"/>
         </w:rPr>
+        <w:t>Amount of food for pets</w:t>
+      </w:r>
+      <w:r>
+        <w:rPr>
+          <w:rStyle w:val="Hyperlink"/>
+          <w:color w:val="000000" w:themeColor="text1"/>
+          <w:sz w:val="28"/>
+          <w:szCs w:val="28"/>
+          <w:u w:val="none"/>
+          <w:lang w:val="en-US"/>
+        </w:rPr>
         <w:t xml:space="preserve"> - </w:t>
       </w:r>
       <w:hyperlink r:id="rId18" w:history="1">
         <w:r>
           <w:rPr>
             <w:rStyle w:val="Hyperlink"/>
+            <w:sz w:val="24"/>
+            <w:szCs w:val="24"/>
           </w:rPr>
           <w:t>Complete Guide on Dog Feeding for All Life Stages - Paw Castle</w:t>
         </w:r>
       </w:hyperlink>
+    </w:p>
+    <w:p>
+      <w:pPr>
+        <w:pStyle w:val="ListParagraph"/>
+        <w:numPr>
+          <w:ilvl w:val="0"/>
+          <w:numId w:val="1"/>
+        </w:numPr>
+        <w:rPr>
+          <w:color w:val="000000" w:themeColor="text1"/>
+          <w:sz w:val="40"/>
+          <w:szCs w:val="40"/>
+          <w:lang w:val="en-US"/>
+        </w:rPr>
+      </w:pPr>
+      <w:r>
+        <w:rPr>
+          <w:sz w:val="28"/>
+          <w:szCs w:val="28"/>
+          <w:lang w:val="en-US"/>
+        </w:rPr>
+        <w:t xml:space="preserve">Ultra-sonic Sensor </w:t>
+      </w:r>
+      <w:r>
+        <w:rPr>
+          <w:sz w:val="24"/>
+          <w:szCs w:val="24"/>
+          <w:lang w:val="en-US"/>
+        </w:rPr>
+        <w:t xml:space="preserve">- </w:t>
+      </w:r>
+      <w:hyperlink r:id="rId19" w:history="1">
+        <w:r>
+          <w:rPr>
+            <w:rStyle w:val="Hyperlink"/>
+            <w:sz w:val="24"/>
+            <w:szCs w:val="24"/>
+          </w:rPr>
+          <w:t>How HC-SR04 Ultrasonic Sensor Works &amp; How to Interface It With Arduino (lastminuteengineers.com)</w:t>
+        </w:r>
+      </w:hyperlink>
+      <w:bookmarkStart w:id="0" w:name="_GoBack"/>
+      <w:bookmarkEnd w:id="0"/>
     </w:p>
     <w:p>
       <w:pPr>
@@ -613,7 +662,7 @@
 </file>
 
 <file path=word/numbering.xml><?xml version="1.0" encoding="utf-8"?>
-<w:numbering xmlns:wpc="http://schemas.microsoft.com/office/word/2010/wordprocessingCanvas" xmlns:cx="http://schemas.microsoft.com/office/drawing/2014/chartex" xmlns:cx1="http://schemas.microsoft.com/office/drawing/2015/9/8/chartex" xmlns:cx2="http://schemas.microsoft.com/office/drawing/2015/10/21/chartex" xmlns:cx3="http://schemas.microsoft.com/office/drawing/2016/5/9/chartex" xmlns:cx4="http://schemas.microsoft.com/office/drawing/2016/5/10/chartex" xmlns:cx5="http://schemas.microsoft.com/office/drawing/2016/5/11/chartex" xmlns:cx6="http://schemas.microsoft.com/office/drawing/2016/5/12/chartex" xmlns:cx7="http://schemas.microsoft.com/office/drawing/2016/5/13/chartex" xmlns:cx8="http://schemas.microsoft.com/office/drawing/2016/5/14/chartex" xmlns:mc="http://schemas.openxmlformats.org/markup-compatibility/2006" xmlns:aink="http://schemas.microsoft.com/office/drawing/2016/ink" xmlns:am3d="http://schemas.microsoft.com/office/drawing/2017/model3d" xmlns:o="urn:schemas-microsoft-com:office:office" xmlns:r="http://schemas.openxmlformats.org/officeDocument/2006/relationships" xmlns:m="http://schemas.openxmlformats.org/officeDocument/2006/math" xmlns:v="urn:schemas-microsoft-com:vml" xmlns:wp14="http://schemas.microsoft.com/office/word/2010/wordprocessingDrawing" xmlns:wp="http://schemas.openxmlformats.org/drawingml/2006/wordprocessingDrawing" xmlns:w10="urn:schemas-microsoft-com:office:word" xmlns:w="http://schemas.openxmlformats.org/wordprocessingml/2006/main" xmlns:w14="http://schemas.microsoft.com/office/word/2010/wordml" xmlns:w15="http://schemas.microsoft.com/office/word/2012/wordml" xmlns:w16cex="http://schemas.microsoft.com/office/word/2018/wordml/cex" xmlns:w16cid="http://schemas.microsoft.com/office/word/2016/wordml/cid" xmlns:w16="http://schemas.microsoft.com/office/word/2018/wordml" xmlns:w16sdtdh="http://schemas.microsoft.com/office/word/2020/wordml/sdtdatahash" xmlns:w16se="http://schemas.microsoft.com/office/word/2015/wordml/symex" xmlns:wpg="http://schemas.microsoft.com/office/word/2010/wordprocessingGroup" xmlns:wpi="http://schemas.microsoft.com/office/word/2010/wordprocessingInk" xmlns:wne="http://schemas.microsoft.com/office/word/2006/wordml" xmlns:wps="http://schemas.microsoft.com/office/word/2010/wordprocessingShape" mc:Ignorable="w14 w15 w16se w16cid w16 w16cex w16sdtdh wp14">
+<w:numbering xmlns:wpc="http://schemas.microsoft.com/office/word/2010/wordprocessingCanvas" xmlns:cx="http://schemas.microsoft.com/office/drawing/2014/chartex" xmlns:cx1="http://schemas.microsoft.com/office/drawing/2015/9/8/chartex" xmlns:cx2="http://schemas.microsoft.com/office/drawing/2015/10/21/chartex" xmlns:cx3="http://schemas.microsoft.com/office/drawing/2016/5/9/chartex" xmlns:cx4="http://schemas.microsoft.com/office/drawing/2016/5/10/chartex" xmlns:cx5="http://schemas.microsoft.com/office/drawing/2016/5/11/chartex" xmlns:cx6="http://schemas.microsoft.com/office/drawing/2016/5/12/chartex" xmlns:cx7="http://schemas.microsoft.com/office/drawing/2016/5/13/chartex" xmlns:cx8="http://schemas.microsoft.com/office/drawing/2016/5/14/chartex" xmlns:mc="http://schemas.openxmlformats.org/markup-compatibility/2006" xmlns:aink="http://schemas.microsoft.com/office/drawing/2016/ink" xmlns:am3d="http://schemas.microsoft.com/office/drawing/2017/model3d" xmlns:o="urn:schemas-microsoft-com:office:office" xmlns:r="http://schemas.openxmlformats.org/officeDocument/2006/relationships" xmlns:m="http://schemas.openxmlformats.org/officeDocument/2006/math" xmlns:v="urn:schemas-microsoft-com:vml" xmlns:wp14="http://schemas.microsoft.com/office/word/2010/wordprocessingDrawing" xmlns:wp="http://schemas.openxmlformats.org/drawingml/2006/wordprocessingDrawing" xmlns:w10="urn:schemas-microsoft-com:office:word" xmlns:w="http://schemas.openxmlformats.org/wordprocessingml/2006/main" xmlns:w14="http://schemas.microsoft.com/office/word/2010/wordml" xmlns:w15="http://schemas.microsoft.com/office/word/2012/wordml" xmlns:w16cex="http://schemas.microsoft.com/office/word/2018/wordml/cex" xmlns:w16cid="http://schemas.microsoft.com/office/word/2016/wordml/cid" xmlns:w16="http://schemas.microsoft.com/office/word/2018/wordml" xmlns:w16se="http://schemas.microsoft.com/office/word/2015/wordml/symex" xmlns:wpg="http://schemas.microsoft.com/office/word/2010/wordprocessingGroup" xmlns:wpi="http://schemas.microsoft.com/office/word/2010/wordprocessingInk" xmlns:wne="http://schemas.microsoft.com/office/word/2006/wordml" xmlns:wps="http://schemas.microsoft.com/office/word/2010/wordprocessingShape" mc:Ignorable="w14 w15 w16se w16cid w16 w16cex wp14">
   <w:abstractNum w:abstractNumId="0" w15:restartNumberingAfterBreak="0">
     <w:nsid w:val="121159C0"/>
     <w:multiLevelType w:val="hybridMultilevel"/>
@@ -965,7 +1014,7 @@
 </file>
 
 <file path=word/styles.xml><?xml version="1.0" encoding="utf-8"?>
-<w:styles xmlns:mc="http://schemas.openxmlformats.org/markup-compatibility/2006" xmlns:r="http://schemas.openxmlformats.org/officeDocument/2006/relationships" xmlns:w="http://schemas.openxmlformats.org/wordprocessingml/2006/main" xmlns:w14="http://schemas.microsoft.com/office/word/2010/wordml" xmlns:w15="http://schemas.microsoft.com/office/word/2012/wordml" xmlns:w16cex="http://schemas.microsoft.com/office/word/2018/wordml/cex" xmlns:w16cid="http://schemas.microsoft.com/office/word/2016/wordml/cid" xmlns:w16="http://schemas.microsoft.com/office/word/2018/wordml" xmlns:w16sdtdh="http://schemas.microsoft.com/office/word/2020/wordml/sdtdatahash" xmlns:w16se="http://schemas.microsoft.com/office/word/2015/wordml/symex" mc:Ignorable="w14 w15 w16se w16cid w16 w16cex w16sdtdh">
+<w:styles xmlns:mc="http://schemas.openxmlformats.org/markup-compatibility/2006" xmlns:r="http://schemas.openxmlformats.org/officeDocument/2006/relationships" xmlns:w="http://schemas.openxmlformats.org/wordprocessingml/2006/main" xmlns:w14="http://schemas.microsoft.com/office/word/2010/wordml" xmlns:w15="http://schemas.microsoft.com/office/word/2012/wordml" xmlns:w16cex="http://schemas.microsoft.com/office/word/2018/wordml/cex" xmlns:w16cid="http://schemas.microsoft.com/office/word/2016/wordml/cid" xmlns:w16="http://schemas.microsoft.com/office/word/2018/wordml" xmlns:w16se="http://schemas.microsoft.com/office/word/2015/wordml/symex" mc:Ignorable="w14 w15 w16se w16cid w16 w16cex">
   <w:docDefaults>
     <w:rPrDefault>
       <w:rPr>

</xml_diff>

<commit_message>
Added the report and modified some code
</commit_message>
<xml_diff>
--- a/Useful links.docx
+++ b/Useful links.docx
@@ -1,6 +1,6 @@
 
 <file path=word/document.xml><?xml version="1.0" encoding="utf-8"?>
-<w:document xmlns:wpc="http://schemas.microsoft.com/office/word/2010/wordprocessingCanvas" xmlns:cx="http://schemas.microsoft.com/office/drawing/2014/chartex" xmlns:cx1="http://schemas.microsoft.com/office/drawing/2015/9/8/chartex" xmlns:cx2="http://schemas.microsoft.com/office/drawing/2015/10/21/chartex" xmlns:cx3="http://schemas.microsoft.com/office/drawing/2016/5/9/chartex" xmlns:cx4="http://schemas.microsoft.com/office/drawing/2016/5/10/chartex" xmlns:cx5="http://schemas.microsoft.com/office/drawing/2016/5/11/chartex" xmlns:cx6="http://schemas.microsoft.com/office/drawing/2016/5/12/chartex" xmlns:cx7="http://schemas.microsoft.com/office/drawing/2016/5/13/chartex" xmlns:cx8="http://schemas.microsoft.com/office/drawing/2016/5/14/chartex" xmlns:mc="http://schemas.openxmlformats.org/markup-compatibility/2006" xmlns:aink="http://schemas.microsoft.com/office/drawing/2016/ink" xmlns:am3d="http://schemas.microsoft.com/office/drawing/2017/model3d" xmlns:o="urn:schemas-microsoft-com:office:office" xmlns:r="http://schemas.openxmlformats.org/officeDocument/2006/relationships" xmlns:m="http://schemas.openxmlformats.org/officeDocument/2006/math" xmlns:v="urn:schemas-microsoft-com:vml" xmlns:wp14="http://schemas.microsoft.com/office/word/2010/wordprocessingDrawing" xmlns:wp="http://schemas.openxmlformats.org/drawingml/2006/wordprocessingDrawing" xmlns:w10="urn:schemas-microsoft-com:office:word" xmlns:w="http://schemas.openxmlformats.org/wordprocessingml/2006/main" xmlns:w14="http://schemas.microsoft.com/office/word/2010/wordml" xmlns:w15="http://schemas.microsoft.com/office/word/2012/wordml" xmlns:w16cex="http://schemas.microsoft.com/office/word/2018/wordml/cex" xmlns:w16cid="http://schemas.microsoft.com/office/word/2016/wordml/cid" xmlns:w16="http://schemas.microsoft.com/office/word/2018/wordml" xmlns:w16se="http://schemas.microsoft.com/office/word/2015/wordml/symex" xmlns:wpg="http://schemas.microsoft.com/office/word/2010/wordprocessingGroup" xmlns:wpi="http://schemas.microsoft.com/office/word/2010/wordprocessingInk" xmlns:wne="http://schemas.microsoft.com/office/word/2006/wordml" xmlns:wps="http://schemas.microsoft.com/office/word/2010/wordprocessingShape" mc:Ignorable="w14 w15 w16se w16cid w16 w16cex wp14">
+<w:document xmlns:wpc="http://schemas.microsoft.com/office/word/2010/wordprocessingCanvas" xmlns:cx="http://schemas.microsoft.com/office/drawing/2014/chartex" xmlns:cx1="http://schemas.microsoft.com/office/drawing/2015/9/8/chartex" xmlns:cx2="http://schemas.microsoft.com/office/drawing/2015/10/21/chartex" xmlns:cx3="http://schemas.microsoft.com/office/drawing/2016/5/9/chartex" xmlns:cx4="http://schemas.microsoft.com/office/drawing/2016/5/10/chartex" xmlns:cx5="http://schemas.microsoft.com/office/drawing/2016/5/11/chartex" xmlns:cx6="http://schemas.microsoft.com/office/drawing/2016/5/12/chartex" xmlns:cx7="http://schemas.microsoft.com/office/drawing/2016/5/13/chartex" xmlns:cx8="http://schemas.microsoft.com/office/drawing/2016/5/14/chartex" xmlns:mc="http://schemas.openxmlformats.org/markup-compatibility/2006" xmlns:aink="http://schemas.microsoft.com/office/drawing/2016/ink" xmlns:am3d="http://schemas.microsoft.com/office/drawing/2017/model3d" xmlns:o="urn:schemas-microsoft-com:office:office" xmlns:r="http://schemas.openxmlformats.org/officeDocument/2006/relationships" xmlns:m="http://schemas.openxmlformats.org/officeDocument/2006/math" xmlns:v="urn:schemas-microsoft-com:vml" xmlns:wp14="http://schemas.microsoft.com/office/word/2010/wordprocessingDrawing" xmlns:wp="http://schemas.openxmlformats.org/drawingml/2006/wordprocessingDrawing" xmlns:w10="urn:schemas-microsoft-com:office:word" xmlns:w="http://schemas.openxmlformats.org/wordprocessingml/2006/main" xmlns:w14="http://schemas.microsoft.com/office/word/2010/wordml" xmlns:w15="http://schemas.microsoft.com/office/word/2012/wordml" xmlns:w16cex="http://schemas.microsoft.com/office/word/2018/wordml/cex" xmlns:w16cid="http://schemas.microsoft.com/office/word/2016/wordml/cid" xmlns:w16="http://schemas.microsoft.com/office/word/2018/wordml" xmlns:w16sdtdh="http://schemas.microsoft.com/office/word/2020/wordml/sdtdatahash" xmlns:w16se="http://schemas.microsoft.com/office/word/2015/wordml/symex" xmlns:wpg="http://schemas.microsoft.com/office/word/2010/wordprocessingGroup" xmlns:wpi="http://schemas.microsoft.com/office/word/2010/wordprocessingInk" xmlns:wne="http://schemas.microsoft.com/office/word/2006/wordml" xmlns:wps="http://schemas.microsoft.com/office/word/2010/wordprocessingShape" mc:Ignorable="w14 w15 w16se w16cid w16 w16cex w16sdtdh wp14">
   <w:body>
     <w:p>
       <w:pPr>
@@ -192,7 +192,15 @@
           <w:szCs w:val="28"/>
           <w:lang w:val="en-US"/>
         </w:rPr>
-        <w:t xml:space="preserve">LCD Scrolling text - </w:t>
+        <w:t xml:space="preserve">Push buttons </w:t>
+      </w:r>
+      <w:r>
+        <w:rPr>
+          <w:sz w:val="24"/>
+          <w:szCs w:val="24"/>
+          <w:lang w:val="en-US"/>
+        </w:rPr>
+        <w:t xml:space="preserve">- </w:t>
       </w:r>
       <w:hyperlink r:id="rId10" w:history="1">
         <w:r>
@@ -200,10 +208,19 @@
             <w:rStyle w:val="Hyperlink"/>
             <w:sz w:val="24"/>
             <w:szCs w:val="24"/>
-          </w:rPr>
-          <w:t>LCD 1602 Scroll text (Line 1 static, Line 2 Scrolling) - Hackster.io</w:t>
+            <w:lang w:val="en-US"/>
+          </w:rPr>
+          <w:t>https://youtu.be/J61_PKyWjxU</w:t>
         </w:r>
       </w:hyperlink>
+      <w:r>
+        <w:rPr>
+          <w:sz w:val="24"/>
+          <w:szCs w:val="24"/>
+          <w:lang w:val="en-US"/>
+        </w:rPr>
+        <w:t xml:space="preserve"> </w:t>
+      </w:r>
     </w:p>
     <w:p>
       <w:pPr>
@@ -213,18 +230,21 @@
           <w:numId w:val="1"/>
         </w:numPr>
         <w:rPr>
+          <w:rStyle w:val="Hyperlink"/>
+          <w:color w:val="auto"/>
           <w:sz w:val="24"/>
           <w:szCs w:val="24"/>
-          <w:lang w:val="en-US"/>
-        </w:rPr>
-      </w:pPr>
-      <w:r>
-        <w:rPr>
-          <w:sz w:val="28"/>
-          <w:szCs w:val="28"/>
-          <w:lang w:val="en-US"/>
-        </w:rPr>
-        <w:t xml:space="preserve">Push buttons </w:t>
+          <w:u w:val="none"/>
+          <w:lang w:val="en-US"/>
+        </w:rPr>
+      </w:pPr>
+      <w:r>
+        <w:rPr>
+          <w:sz w:val="28"/>
+          <w:szCs w:val="28"/>
+          <w:lang w:val="en-US"/>
+        </w:rPr>
+        <w:t xml:space="preserve">LCD Adapter </w:t>
       </w:r>
       <w:r>
         <w:rPr>
@@ -232,7 +252,15 @@
           <w:szCs w:val="24"/>
           <w:lang w:val="en-US"/>
         </w:rPr>
-        <w:t xml:space="preserve">- </w:t>
+        <w:t>-</w:t>
+      </w:r>
+      <w:r>
+        <w:rPr>
+          <w:sz w:val="28"/>
+          <w:szCs w:val="28"/>
+          <w:lang w:val="en-US"/>
+        </w:rPr>
+        <w:t xml:space="preserve"> </w:t>
       </w:r>
       <w:hyperlink r:id="rId11" w:history="1">
         <w:r>
@@ -240,19 +268,10 @@
             <w:rStyle w:val="Hyperlink"/>
             <w:sz w:val="24"/>
             <w:szCs w:val="24"/>
-            <w:lang w:val="en-US"/>
-          </w:rPr>
-          <w:t>https://youtu.be/J61_PKyWjxU</w:t>
+          </w:rPr>
+          <w:t>In-Depth: Interfacing an I2C LCD with Arduino (lastminuteengineers.com)</w:t>
         </w:r>
       </w:hyperlink>
-      <w:r>
-        <w:rPr>
-          <w:sz w:val="24"/>
-          <w:szCs w:val="24"/>
-          <w:lang w:val="en-US"/>
-        </w:rPr>
-        <w:t xml:space="preserve"> </w:t>
-      </w:r>
     </w:p>
     <w:p>
       <w:pPr>
@@ -264,35 +283,27 @@
         <w:rPr>
           <w:rStyle w:val="Hyperlink"/>
           <w:color w:val="auto"/>
+          <w:sz w:val="28"/>
+          <w:szCs w:val="28"/>
+          <w:u w:val="none"/>
+          <w:lang w:val="en-US"/>
+        </w:rPr>
+      </w:pPr>
+      <w:r>
+        <w:rPr>
+          <w:sz w:val="28"/>
+          <w:szCs w:val="28"/>
+          <w:lang w:val="en-US"/>
+        </w:rPr>
+        <w:t xml:space="preserve">Serial port functions </w:t>
+      </w:r>
+      <w:r>
+        <w:rPr>
           <w:sz w:val="24"/>
           <w:szCs w:val="24"/>
-          <w:u w:val="none"/>
-          <w:lang w:val="en-US"/>
-        </w:rPr>
-      </w:pPr>
-      <w:r>
-        <w:rPr>
-          <w:sz w:val="28"/>
-          <w:szCs w:val="28"/>
-          <w:lang w:val="en-US"/>
-        </w:rPr>
-        <w:t xml:space="preserve">LCD Adapter </w:t>
-      </w:r>
-      <w:r>
-        <w:rPr>
-          <w:sz w:val="24"/>
-          <w:szCs w:val="24"/>
-          <w:lang w:val="en-US"/>
-        </w:rPr>
-        <w:t>-</w:t>
-      </w:r>
-      <w:r>
-        <w:rPr>
-          <w:sz w:val="28"/>
-          <w:szCs w:val="28"/>
-          <w:lang w:val="en-US"/>
-        </w:rPr>
-        <w:t xml:space="preserve"> </w:t>
+          <w:lang w:val="en-US"/>
+        </w:rPr>
+        <w:t xml:space="preserve">- </w:t>
       </w:r>
       <w:hyperlink r:id="rId12" w:history="1">
         <w:r>
@@ -301,7 +312,25 @@
             <w:sz w:val="24"/>
             <w:szCs w:val="24"/>
           </w:rPr>
-          <w:t>In-Depth: Interfacing an I2C LCD with Arduino (lastminuteengineers.com)</w:t>
+          <w:t xml:space="preserve">Using </w:t>
+        </w:r>
+        <w:proofErr w:type="spellStart"/>
+        <w:r>
+          <w:rPr>
+            <w:rStyle w:val="Hyperlink"/>
+            <w:sz w:val="24"/>
+            <w:szCs w:val="24"/>
+          </w:rPr>
+          <w:t>Serial.read</w:t>
+        </w:r>
+        <w:proofErr w:type="spellEnd"/>
+        <w:r>
+          <w:rPr>
+            <w:rStyle w:val="Hyperlink"/>
+            <w:sz w:val="24"/>
+            <w:szCs w:val="24"/>
+          </w:rPr>
+          <w:t>() with Arduino - Programming Electronics Academy</w:t>
         </w:r>
       </w:hyperlink>
     </w:p>
@@ -323,19 +352,25 @@
       </w:pPr>
       <w:r>
         <w:rPr>
-          <w:sz w:val="28"/>
-          <w:szCs w:val="28"/>
-          <w:lang w:val="en-US"/>
-        </w:rPr>
-        <w:t xml:space="preserve">Serial port functions </w:t>
-      </w:r>
-      <w:r>
-        <w:rPr>
-          <w:sz w:val="24"/>
-          <w:szCs w:val="24"/>
-          <w:lang w:val="en-US"/>
-        </w:rPr>
-        <w:t xml:space="preserve">- </w:t>
+          <w:rStyle w:val="Hyperlink"/>
+          <w:color w:val="000000" w:themeColor="text1"/>
+          <w:sz w:val="28"/>
+          <w:szCs w:val="28"/>
+          <w:u w:val="none"/>
+          <w:lang w:val="en-US"/>
+        </w:rPr>
+        <w:t>S</w:t>
+      </w:r>
+      <w:r>
+        <w:rPr>
+          <w:rStyle w:val="Hyperlink"/>
+          <w:color w:val="000000" w:themeColor="text1"/>
+          <w:sz w:val="28"/>
+          <w:szCs w:val="28"/>
+          <w:u w:val="none"/>
+          <w:lang w:val="en-US"/>
+        </w:rPr>
+        <w:t xml:space="preserve">everal I2C devices - </w:t>
       </w:r>
       <w:hyperlink r:id="rId13" w:history="1">
         <w:r>
@@ -343,26 +378,9 @@
             <w:rStyle w:val="Hyperlink"/>
             <w:sz w:val="24"/>
             <w:szCs w:val="24"/>
-          </w:rPr>
-          <w:t xml:space="preserve">Using </w:t>
-        </w:r>
-        <w:proofErr w:type="spellStart"/>
-        <w:r>
-          <w:rPr>
-            <w:rStyle w:val="Hyperlink"/>
-            <w:sz w:val="24"/>
-            <w:szCs w:val="24"/>
-          </w:rPr>
-          <w:t>Serial.read</w:t>
-        </w:r>
-        <w:proofErr w:type="spellEnd"/>
-        <w:r>
-          <w:rPr>
-            <w:rStyle w:val="Hyperlink"/>
-            <w:sz w:val="24"/>
-            <w:szCs w:val="24"/>
-          </w:rPr>
-          <w:t>() with Arduino - Programming Electronics Academy</w:t>
+            <w:lang w:val="en-US"/>
+          </w:rPr>
+          <w:t>https://youtu.be/nEySekIIxpw</w:t>
         </w:r>
       </w:hyperlink>
     </w:p>
@@ -374,11 +392,8 @@
           <w:numId w:val="1"/>
         </w:numPr>
         <w:rPr>
-          <w:rStyle w:val="Hyperlink"/>
-          <w:color w:val="auto"/>
-          <w:sz w:val="28"/>
-          <w:szCs w:val="28"/>
-          <w:u w:val="none"/>
+          <w:sz w:val="28"/>
+          <w:szCs w:val="28"/>
           <w:lang w:val="en-US"/>
         </w:rPr>
       </w:pPr>
@@ -391,18 +406,15 @@
           <w:u w:val="none"/>
           <w:lang w:val="en-US"/>
         </w:rPr>
-        <w:t>S</w:t>
-      </w:r>
-      <w:r>
-        <w:rPr>
-          <w:rStyle w:val="Hyperlink"/>
-          <w:color w:val="000000" w:themeColor="text1"/>
-          <w:sz w:val="28"/>
-          <w:szCs w:val="28"/>
-          <w:u w:val="none"/>
-          <w:lang w:val="en-US"/>
-        </w:rPr>
-        <w:t xml:space="preserve">everal I2C devices - </w:t>
+        <w:t>Button class -</w:t>
+      </w:r>
+      <w:r>
+        <w:rPr>
+          <w:sz w:val="32"/>
+          <w:szCs w:val="32"/>
+          <w:lang w:val="en-US"/>
+        </w:rPr>
+        <w:t xml:space="preserve"> </w:t>
       </w:r>
       <w:hyperlink r:id="rId14" w:history="1">
         <w:r>
@@ -410,9 +422,26 @@
             <w:rStyle w:val="Hyperlink"/>
             <w:sz w:val="24"/>
             <w:szCs w:val="24"/>
-            <w:lang w:val="en-US"/>
-          </w:rPr>
-          <w:t>https://youtu.be/nEySekIIxpw</w:t>
+          </w:rPr>
+          <w:t xml:space="preserve">Button/readme.md at master · </w:t>
+        </w:r>
+        <w:proofErr w:type="spellStart"/>
+        <w:r>
+          <w:rPr>
+            <w:rStyle w:val="Hyperlink"/>
+            <w:sz w:val="24"/>
+            <w:szCs w:val="24"/>
+          </w:rPr>
+          <w:t>rmorenojr</w:t>
+        </w:r>
+        <w:proofErr w:type="spellEnd"/>
+        <w:r>
+          <w:rPr>
+            <w:rStyle w:val="Hyperlink"/>
+            <w:sz w:val="24"/>
+            <w:szCs w:val="24"/>
+          </w:rPr>
+          <w:t>/Button (github.com)</w:t>
         </w:r>
       </w:hyperlink>
     </w:p>
@@ -424,29 +453,21 @@
           <w:numId w:val="1"/>
         </w:numPr>
         <w:rPr>
-          <w:sz w:val="28"/>
-          <w:szCs w:val="28"/>
-          <w:lang w:val="en-US"/>
-        </w:rPr>
-      </w:pPr>
-      <w:r>
-        <w:rPr>
           <w:rStyle w:val="Hyperlink"/>
-          <w:color w:val="000000" w:themeColor="text1"/>
-          <w:sz w:val="28"/>
-          <w:szCs w:val="28"/>
-          <w:u w:val="none"/>
-          <w:lang w:val="en-US"/>
-        </w:rPr>
-        <w:t>Button class -</w:t>
-      </w:r>
-      <w:r>
-        <w:rPr>
+          <w:color w:val="auto"/>
           <w:sz w:val="32"/>
           <w:szCs w:val="32"/>
-          <w:lang w:val="en-US"/>
-        </w:rPr>
-        <w:t xml:space="preserve"> </w:t>
+          <w:u w:val="none"/>
+          <w:lang w:val="en-US"/>
+        </w:rPr>
+      </w:pPr>
+      <w:r>
+        <w:rPr>
+          <w:sz w:val="28"/>
+          <w:szCs w:val="28"/>
+          <w:lang w:val="en-US"/>
+        </w:rPr>
+        <w:t xml:space="preserve">Reading I2C Address lines - </w:t>
       </w:r>
       <w:hyperlink r:id="rId15" w:history="1">
         <w:r>
@@ -455,25 +476,7 @@
             <w:sz w:val="24"/>
             <w:szCs w:val="24"/>
           </w:rPr>
-          <w:t xml:space="preserve">Button/readme.md at master · </w:t>
-        </w:r>
-        <w:proofErr w:type="spellStart"/>
-        <w:r>
-          <w:rPr>
-            <w:rStyle w:val="Hyperlink"/>
-            <w:sz w:val="24"/>
-            <w:szCs w:val="24"/>
-          </w:rPr>
-          <w:t>rmorenojr</w:t>
-        </w:r>
-        <w:proofErr w:type="spellEnd"/>
-        <w:r>
-          <w:rPr>
-            <w:rStyle w:val="Hyperlink"/>
-            <w:sz w:val="24"/>
-            <w:szCs w:val="24"/>
-          </w:rPr>
-          <w:t>/Button (github.com)</w:t>
+          <w:t>How to Scan I2C Address in Arduino - Arduino Project Hub</w:t>
         </w:r>
       </w:hyperlink>
     </w:p>
@@ -485,26 +488,35 @@
           <w:numId w:val="1"/>
         </w:numPr>
         <w:rPr>
-          <w:sz w:val="28"/>
-          <w:szCs w:val="28"/>
-          <w:lang w:val="en-US"/>
-        </w:rPr>
-      </w:pPr>
-      <w:r>
-        <w:rPr>
-          <w:sz w:val="28"/>
-          <w:szCs w:val="28"/>
-          <w:lang w:val="en-US"/>
-        </w:rPr>
-        <w:t>Enumeration -</w:t>
-      </w:r>
-      <w:r>
-        <w:rPr>
-          <w:sz w:val="32"/>
-          <w:szCs w:val="32"/>
-          <w:lang w:val="en-US"/>
-        </w:rPr>
-        <w:t xml:space="preserve"> </w:t>
+          <w:rStyle w:val="Hyperlink"/>
+          <w:color w:val="000000" w:themeColor="text1"/>
+          <w:sz w:val="40"/>
+          <w:szCs w:val="40"/>
+          <w:u w:val="none"/>
+          <w:lang w:val="en-US"/>
+        </w:rPr>
+      </w:pPr>
+      <w:r>
+        <w:rPr>
+          <w:rStyle w:val="Hyperlink"/>
+          <w:color w:val="000000" w:themeColor="text1"/>
+          <w:sz w:val="28"/>
+          <w:szCs w:val="28"/>
+          <w:u w:val="none"/>
+          <w:lang w:val="en-US"/>
+        </w:rPr>
+        <w:t>Amount of food for pets</w:t>
+      </w:r>
+      <w:r>
+        <w:rPr>
+          <w:rStyle w:val="Hyperlink"/>
+          <w:color w:val="000000" w:themeColor="text1"/>
+          <w:sz w:val="28"/>
+          <w:szCs w:val="28"/>
+          <w:u w:val="none"/>
+          <w:lang w:val="en-US"/>
+        </w:rPr>
+        <w:t xml:space="preserve"> - </w:t>
       </w:r>
       <w:hyperlink r:id="rId16" w:history="1">
         <w:r>
@@ -513,7 +525,7 @@
             <w:sz w:val="24"/>
             <w:szCs w:val="24"/>
           </w:rPr>
-          <w:t>Enumeration in C++ (beginnersbook.com)</w:t>
+          <w:t>Complete Guide on Dog Feeding for All Life Stages - Paw Castle</w:t>
         </w:r>
       </w:hyperlink>
     </w:p>
@@ -525,21 +537,33 @@
           <w:numId w:val="1"/>
         </w:numPr>
         <w:rPr>
-          <w:rStyle w:val="Hyperlink"/>
-          <w:color w:val="auto"/>
-          <w:sz w:val="32"/>
-          <w:szCs w:val="32"/>
-          <w:u w:val="none"/>
-          <w:lang w:val="en-US"/>
-        </w:rPr>
-      </w:pPr>
-      <w:r>
-        <w:rPr>
-          <w:sz w:val="28"/>
-          <w:szCs w:val="28"/>
-          <w:lang w:val="en-US"/>
-        </w:rPr>
-        <w:t xml:space="preserve">Reading I2C Address lines - </w:t>
+          <w:rFonts w:cstheme="minorHAnsi"/>
+          <w:color w:val="000000" w:themeColor="text1"/>
+          <w:sz w:val="44"/>
+          <w:szCs w:val="44"/>
+          <w:lang w:val="en-US"/>
+        </w:rPr>
+      </w:pPr>
+      <w:r>
+        <w:rPr>
+          <w:rFonts w:cstheme="minorHAnsi"/>
+          <w:color w:val="000000" w:themeColor="text1"/>
+          <w:sz w:val="28"/>
+          <w:szCs w:val="28"/>
+          <w:shd w:val="clear" w:color="auto" w:fill="FFFFFF"/>
+        </w:rPr>
+        <w:t>Atmel Atmega8/168/328 AVR</w:t>
+      </w:r>
+      <w:r>
+        <w:rPr>
+          <w:rFonts w:cstheme="minorHAnsi"/>
+          <w:color w:val="000000" w:themeColor="text1"/>
+          <w:sz w:val="28"/>
+          <w:szCs w:val="28"/>
+          <w:shd w:val="clear" w:color="auto" w:fill="FFFFFF"/>
+          <w:lang w:val="en-US"/>
+        </w:rPr>
+        <w:t xml:space="preserve"> - </w:t>
       </w:r>
       <w:hyperlink r:id="rId17" w:history="1">
         <w:r>
@@ -548,7 +572,7 @@
             <w:sz w:val="24"/>
             <w:szCs w:val="24"/>
           </w:rPr>
-          <w:t>How to Scan I2C Address in Arduino - Arduino Project Hub</w:t>
+          <w:t>Arduino - Setting up an Arduino on a breadboard</w:t>
         </w:r>
       </w:hyperlink>
     </w:p>
@@ -560,35 +584,20 @@
           <w:numId w:val="1"/>
         </w:numPr>
         <w:rPr>
-          <w:rStyle w:val="Hyperlink"/>
+          <w:rFonts w:cstheme="minorHAnsi"/>
           <w:color w:val="000000" w:themeColor="text1"/>
-          <w:sz w:val="40"/>
-          <w:szCs w:val="40"/>
-          <w:u w:val="none"/>
-          <w:lang w:val="en-US"/>
-        </w:rPr>
-      </w:pPr>
-      <w:r>
-        <w:rPr>
-          <w:rStyle w:val="Hyperlink"/>
-          <w:color w:val="000000" w:themeColor="text1"/>
-          <w:sz w:val="28"/>
-          <w:szCs w:val="28"/>
-          <w:u w:val="none"/>
-          <w:lang w:val="en-US"/>
-        </w:rPr>
-        <w:t>Amount of food for pets</w:t>
-      </w:r>
-      <w:r>
-        <w:rPr>
-          <w:rStyle w:val="Hyperlink"/>
-          <w:color w:val="000000" w:themeColor="text1"/>
-          <w:sz w:val="28"/>
-          <w:szCs w:val="28"/>
-          <w:u w:val="none"/>
-          <w:lang w:val="en-US"/>
-        </w:rPr>
-        <w:t xml:space="preserve"> - </w:t>
+          <w:sz w:val="44"/>
+          <w:szCs w:val="44"/>
+          <w:lang w:val="en-US"/>
+        </w:rPr>
+      </w:pPr>
+      <w:r>
+        <w:rPr>
+          <w:sz w:val="28"/>
+          <w:szCs w:val="28"/>
+          <w:lang w:val="en-US"/>
+        </w:rPr>
+        <w:t xml:space="preserve">Load Cells - </w:t>
       </w:r>
       <w:hyperlink r:id="rId18" w:history="1">
         <w:r>
@@ -597,52 +606,37 @@
             <w:sz w:val="24"/>
             <w:szCs w:val="24"/>
           </w:rPr>
-          <w:t>Complete Guide on Dog Feeding for All Life Stages - Paw Castle</w:t>
-        </w:r>
+          <w:t xml:space="preserve">Arduino Scale With 5kg Load Cell and HX711 </w:t>
+        </w:r>
+        <w:proofErr w:type="gramStart"/>
+        <w:r>
+          <w:rPr>
+            <w:rStyle w:val="Hyperlink"/>
+            <w:sz w:val="24"/>
+            <w:szCs w:val="24"/>
+          </w:rPr>
+          <w:t>Amplifier :</w:t>
+        </w:r>
+        <w:proofErr w:type="gramEnd"/>
+        <w:r>
+          <w:rPr>
+            <w:rStyle w:val="Hyperlink"/>
+            <w:sz w:val="24"/>
+            <w:szCs w:val="24"/>
+          </w:rPr>
+          <w:t xml:space="preserve"> 4 Steps (with Pictures) - </w:t>
+        </w:r>
+        <w:proofErr w:type="spellStart"/>
+        <w:r>
+          <w:rPr>
+            <w:rStyle w:val="Hyperlink"/>
+            <w:sz w:val="24"/>
+            <w:szCs w:val="24"/>
+          </w:rPr>
+          <w:t>Instructables</w:t>
+        </w:r>
+        <w:proofErr w:type="spellEnd"/>
       </w:hyperlink>
-    </w:p>
-    <w:p>
-      <w:pPr>
-        <w:pStyle w:val="ListParagraph"/>
-        <w:numPr>
-          <w:ilvl w:val="0"/>
-          <w:numId w:val="1"/>
-        </w:numPr>
-        <w:rPr>
-          <w:color w:val="000000" w:themeColor="text1"/>
-          <w:sz w:val="40"/>
-          <w:szCs w:val="40"/>
-          <w:lang w:val="en-US"/>
-        </w:rPr>
-      </w:pPr>
-      <w:r>
-        <w:rPr>
-          <w:sz w:val="28"/>
-          <w:szCs w:val="28"/>
-          <w:lang w:val="en-US"/>
-        </w:rPr>
-        <w:t xml:space="preserve">Ultra-sonic Sensor </w:t>
-      </w:r>
-      <w:r>
-        <w:rPr>
-          <w:sz w:val="24"/>
-          <w:szCs w:val="24"/>
-          <w:lang w:val="en-US"/>
-        </w:rPr>
-        <w:t xml:space="preserve">- </w:t>
-      </w:r>
-      <w:hyperlink r:id="rId19" w:history="1">
-        <w:r>
-          <w:rPr>
-            <w:rStyle w:val="Hyperlink"/>
-            <w:sz w:val="24"/>
-            <w:szCs w:val="24"/>
-          </w:rPr>
-          <w:t>How HC-SR04 Ultrasonic Sensor Works &amp; How to Interface It With Arduino (lastminuteengineers.com)</w:t>
-        </w:r>
-      </w:hyperlink>
-      <w:bookmarkStart w:id="0" w:name="_GoBack"/>
-      <w:bookmarkEnd w:id="0"/>
     </w:p>
     <w:p>
       <w:pPr>
@@ -662,7 +656,7 @@
 </file>
 
 <file path=word/numbering.xml><?xml version="1.0" encoding="utf-8"?>
-<w:numbering xmlns:wpc="http://schemas.microsoft.com/office/word/2010/wordprocessingCanvas" xmlns:cx="http://schemas.microsoft.com/office/drawing/2014/chartex" xmlns:cx1="http://schemas.microsoft.com/office/drawing/2015/9/8/chartex" xmlns:cx2="http://schemas.microsoft.com/office/drawing/2015/10/21/chartex" xmlns:cx3="http://schemas.microsoft.com/office/drawing/2016/5/9/chartex" xmlns:cx4="http://schemas.microsoft.com/office/drawing/2016/5/10/chartex" xmlns:cx5="http://schemas.microsoft.com/office/drawing/2016/5/11/chartex" xmlns:cx6="http://schemas.microsoft.com/office/drawing/2016/5/12/chartex" xmlns:cx7="http://schemas.microsoft.com/office/drawing/2016/5/13/chartex" xmlns:cx8="http://schemas.microsoft.com/office/drawing/2016/5/14/chartex" xmlns:mc="http://schemas.openxmlformats.org/markup-compatibility/2006" xmlns:aink="http://schemas.microsoft.com/office/drawing/2016/ink" xmlns:am3d="http://schemas.microsoft.com/office/drawing/2017/model3d" xmlns:o="urn:schemas-microsoft-com:office:office" xmlns:r="http://schemas.openxmlformats.org/officeDocument/2006/relationships" xmlns:m="http://schemas.openxmlformats.org/officeDocument/2006/math" xmlns:v="urn:schemas-microsoft-com:vml" xmlns:wp14="http://schemas.microsoft.com/office/word/2010/wordprocessingDrawing" xmlns:wp="http://schemas.openxmlformats.org/drawingml/2006/wordprocessingDrawing" xmlns:w10="urn:schemas-microsoft-com:office:word" xmlns:w="http://schemas.openxmlformats.org/wordprocessingml/2006/main" xmlns:w14="http://schemas.microsoft.com/office/word/2010/wordml" xmlns:w15="http://schemas.microsoft.com/office/word/2012/wordml" xmlns:w16cex="http://schemas.microsoft.com/office/word/2018/wordml/cex" xmlns:w16cid="http://schemas.microsoft.com/office/word/2016/wordml/cid" xmlns:w16="http://schemas.microsoft.com/office/word/2018/wordml" xmlns:w16se="http://schemas.microsoft.com/office/word/2015/wordml/symex" xmlns:wpg="http://schemas.microsoft.com/office/word/2010/wordprocessingGroup" xmlns:wpi="http://schemas.microsoft.com/office/word/2010/wordprocessingInk" xmlns:wne="http://schemas.microsoft.com/office/word/2006/wordml" xmlns:wps="http://schemas.microsoft.com/office/word/2010/wordprocessingShape" mc:Ignorable="w14 w15 w16se w16cid w16 w16cex wp14">
+<w:numbering xmlns:wpc="http://schemas.microsoft.com/office/word/2010/wordprocessingCanvas" xmlns:cx="http://schemas.microsoft.com/office/drawing/2014/chartex" xmlns:cx1="http://schemas.microsoft.com/office/drawing/2015/9/8/chartex" xmlns:cx2="http://schemas.microsoft.com/office/drawing/2015/10/21/chartex" xmlns:cx3="http://schemas.microsoft.com/office/drawing/2016/5/9/chartex" xmlns:cx4="http://schemas.microsoft.com/office/drawing/2016/5/10/chartex" xmlns:cx5="http://schemas.microsoft.com/office/drawing/2016/5/11/chartex" xmlns:cx6="http://schemas.microsoft.com/office/drawing/2016/5/12/chartex" xmlns:cx7="http://schemas.microsoft.com/office/drawing/2016/5/13/chartex" xmlns:cx8="http://schemas.microsoft.com/office/drawing/2016/5/14/chartex" xmlns:mc="http://schemas.openxmlformats.org/markup-compatibility/2006" xmlns:aink="http://schemas.microsoft.com/office/drawing/2016/ink" xmlns:am3d="http://schemas.microsoft.com/office/drawing/2017/model3d" xmlns:o="urn:schemas-microsoft-com:office:office" xmlns:r="http://schemas.openxmlformats.org/officeDocument/2006/relationships" xmlns:m="http://schemas.openxmlformats.org/officeDocument/2006/math" xmlns:v="urn:schemas-microsoft-com:vml" xmlns:wp14="http://schemas.microsoft.com/office/word/2010/wordprocessingDrawing" xmlns:wp="http://schemas.openxmlformats.org/drawingml/2006/wordprocessingDrawing" xmlns:w10="urn:schemas-microsoft-com:office:word" xmlns:w="http://schemas.openxmlformats.org/wordprocessingml/2006/main" xmlns:w14="http://schemas.microsoft.com/office/word/2010/wordml" xmlns:w15="http://schemas.microsoft.com/office/word/2012/wordml" xmlns:w16cex="http://schemas.microsoft.com/office/word/2018/wordml/cex" xmlns:w16cid="http://schemas.microsoft.com/office/word/2016/wordml/cid" xmlns:w16="http://schemas.microsoft.com/office/word/2018/wordml" xmlns:w16sdtdh="http://schemas.microsoft.com/office/word/2020/wordml/sdtdatahash" xmlns:w16se="http://schemas.microsoft.com/office/word/2015/wordml/symex" xmlns:wpg="http://schemas.microsoft.com/office/word/2010/wordprocessingGroup" xmlns:wpi="http://schemas.microsoft.com/office/word/2010/wordprocessingInk" xmlns:wne="http://schemas.microsoft.com/office/word/2006/wordml" xmlns:wps="http://schemas.microsoft.com/office/word/2010/wordprocessingShape" mc:Ignorable="w14 w15 w16se w16cid w16 w16cex w16sdtdh wp14">
   <w:abstractNum w:abstractNumId="0" w15:restartNumberingAfterBreak="0">
     <w:nsid w:val="121159C0"/>
     <w:multiLevelType w:val="hybridMultilevel"/>
@@ -1014,7 +1008,7 @@
 </file>
 
 <file path=word/styles.xml><?xml version="1.0" encoding="utf-8"?>
-<w:styles xmlns:mc="http://schemas.openxmlformats.org/markup-compatibility/2006" xmlns:r="http://schemas.openxmlformats.org/officeDocument/2006/relationships" xmlns:w="http://schemas.openxmlformats.org/wordprocessingml/2006/main" xmlns:w14="http://schemas.microsoft.com/office/word/2010/wordml" xmlns:w15="http://schemas.microsoft.com/office/word/2012/wordml" xmlns:w16cex="http://schemas.microsoft.com/office/word/2018/wordml/cex" xmlns:w16cid="http://schemas.microsoft.com/office/word/2016/wordml/cid" xmlns:w16="http://schemas.microsoft.com/office/word/2018/wordml" xmlns:w16se="http://schemas.microsoft.com/office/word/2015/wordml/symex" mc:Ignorable="w14 w15 w16se w16cid w16 w16cex">
+<w:styles xmlns:mc="http://schemas.openxmlformats.org/markup-compatibility/2006" xmlns:r="http://schemas.openxmlformats.org/officeDocument/2006/relationships" xmlns:w="http://schemas.openxmlformats.org/wordprocessingml/2006/main" xmlns:w14="http://schemas.microsoft.com/office/word/2010/wordml" xmlns:w15="http://schemas.microsoft.com/office/word/2012/wordml" xmlns:w16cex="http://schemas.microsoft.com/office/word/2018/wordml/cex" xmlns:w16cid="http://schemas.microsoft.com/office/word/2016/wordml/cid" xmlns:w16="http://schemas.microsoft.com/office/word/2018/wordml" xmlns:w16sdtdh="http://schemas.microsoft.com/office/word/2020/wordml/sdtdatahash" xmlns:w16se="http://schemas.microsoft.com/office/word/2015/wordml/symex" mc:Ignorable="w14 w15 w16se w16cid w16 w16cex w16sdtdh">
   <w:docDefaults>
     <w:rPrDefault>
       <w:rPr>

</xml_diff>